<commit_message>
Update the Projection and Time PHP code
</commit_message>
<xml_diff>
--- a/Note for matching Simulations with Configuration files.docx
+++ b/Note for matching Simulations with Configuration files.docx
@@ -116,16 +116,8 @@
         <w:rPr>
           <w:lang w:eastAsia="zh-CN"/>
         </w:rPr>
-        <w:t xml:space="preserve">Send from simulation.php to </w:t>
-      </w:r>
-      <w:proofErr w:type="spellStart"/>
-      <w:r>
-        <w:rPr>
-          <w:lang w:eastAsia="zh-CN"/>
-        </w:rPr>
-        <w:t>updateconf.php</w:t>
-      </w:r>
-      <w:proofErr w:type="spellEnd"/>
+        <w:t>Send from simulation.php to updateconf.php</w:t>
+      </w:r>
     </w:p>
     <w:p>
       <w:pPr>
@@ -536,35 +528,7 @@
         <w:rPr>
           <w:lang w:eastAsia="zh-CN"/>
         </w:rPr>
-        <w:t>/gate/</w:t>
-      </w:r>
-      <w:proofErr w:type="spellStart"/>
-      <w:r>
-        <w:rPr>
-          <w:lang w:eastAsia="zh-CN"/>
-        </w:rPr>
-        <w:t>SPECThead</w:t>
-      </w:r>
-      <w:proofErr w:type="spellEnd"/>
-      <w:r>
-        <w:rPr>
-          <w:lang w:eastAsia="zh-CN"/>
-        </w:rPr>
-        <w:t>/placement/</w:t>
-      </w:r>
-      <w:proofErr w:type="spellStart"/>
-      <w:r>
-        <w:rPr>
-          <w:lang w:eastAsia="zh-CN"/>
-        </w:rPr>
-        <w:t>setTranslation</w:t>
-      </w:r>
-      <w:proofErr w:type="spellEnd"/>
-      <w:r>
-        <w:rPr>
-          <w:lang w:eastAsia="zh-CN"/>
-        </w:rPr>
-        <w:t xml:space="preserve">  127.5 0. 0. mm </w:t>
+        <w:t xml:space="preserve">/gate/SPECThead/placement/setTranslation  127.5 0. 0. mm </w:t>
       </w:r>
     </w:p>
     <w:p>
@@ -620,35 +584,7 @@
         <w:rPr>
           <w:lang w:eastAsia="zh-CN"/>
         </w:rPr>
-        <w:t>/gate/</w:t>
-      </w:r>
-      <w:proofErr w:type="spellStart"/>
-      <w:r>
-        <w:rPr>
-          <w:lang w:eastAsia="zh-CN"/>
-        </w:rPr>
-        <w:t>SPECThead</w:t>
-      </w:r>
-      <w:proofErr w:type="spellEnd"/>
-      <w:r>
-        <w:rPr>
-          <w:lang w:eastAsia="zh-CN"/>
-        </w:rPr>
-        <w:t>/placement/</w:t>
-      </w:r>
-      <w:proofErr w:type="spellStart"/>
-      <w:r>
-        <w:rPr>
-          <w:lang w:eastAsia="zh-CN"/>
-        </w:rPr>
-        <w:t>setTranslation</w:t>
-      </w:r>
-      <w:proofErr w:type="spellEnd"/>
-      <w:r>
-        <w:rPr>
-          <w:lang w:eastAsia="zh-CN"/>
-        </w:rPr>
-        <w:t xml:space="preserve"> 123.5 0. 0. mm</w:t>
+        <w:t>/gate/SPECThead/placement/setTranslation 123.5 0. 0. mm</w:t>
       </w:r>
     </w:p>
     <w:p>
@@ -675,35 +611,7 @@
         <w:rPr>
           <w:lang w:eastAsia="zh-CN"/>
         </w:rPr>
-        <w:t>/gate/</w:t>
-      </w:r>
-      <w:proofErr w:type="spellStart"/>
-      <w:r>
-        <w:rPr>
-          <w:lang w:eastAsia="zh-CN"/>
-        </w:rPr>
-        <w:t>SPECThead</w:t>
-      </w:r>
-      <w:proofErr w:type="spellEnd"/>
-      <w:r>
-        <w:rPr>
-          <w:lang w:eastAsia="zh-CN"/>
-        </w:rPr>
-        <w:t>/placement/</w:t>
-      </w:r>
-      <w:proofErr w:type="spellStart"/>
-      <w:r>
-        <w:rPr>
-          <w:lang w:eastAsia="zh-CN"/>
-        </w:rPr>
-        <w:t>setTranslation</w:t>
-      </w:r>
-      <w:proofErr w:type="spellEnd"/>
-      <w:r>
-        <w:rPr>
-          <w:lang w:eastAsia="zh-CN"/>
-        </w:rPr>
-        <w:t xml:space="preserve">  127.5 0. 0. mm</w:t>
+        <w:t>/gate/SPECThead/placement/setTranslation  127.5 0. 0. mm</w:t>
       </w:r>
     </w:p>
     <w:p>
@@ -729,35 +637,7 @@
         <w:rPr>
           <w:lang w:eastAsia="zh-CN"/>
         </w:rPr>
-        <w:t>/gate/</w:t>
-      </w:r>
-      <w:proofErr w:type="spellStart"/>
-      <w:r>
-        <w:rPr>
-          <w:lang w:eastAsia="zh-CN"/>
-        </w:rPr>
-        <w:t>SPECThead</w:t>
-      </w:r>
-      <w:proofErr w:type="spellEnd"/>
-      <w:r>
-        <w:rPr>
-          <w:lang w:eastAsia="zh-CN"/>
-        </w:rPr>
-        <w:t>/placement/</w:t>
-      </w:r>
-      <w:proofErr w:type="spellStart"/>
-      <w:r>
-        <w:rPr>
-          <w:lang w:eastAsia="zh-CN"/>
-        </w:rPr>
-        <w:t>setTranslation</w:t>
-      </w:r>
-      <w:proofErr w:type="spellEnd"/>
-      <w:r>
-        <w:rPr>
-          <w:lang w:eastAsia="zh-CN"/>
-        </w:rPr>
-        <w:t xml:space="preserve"> 457.5 0. 0. </w:t>
+        <w:t xml:space="preserve">/gate/SPECThead/placement/setTranslation 457.5 0. 0. </w:t>
       </w:r>
       <w:r>
         <w:rPr>
@@ -1088,337 +968,309 @@
     <w:p>
       <w:pPr>
         <w:rPr>
-          <w:rFonts w:ascii="Courier New" w:hAnsi="Courier New" w:cs="Courier New" w:hint="eastAsia"/>
-          <w:b/>
-          <w:lang w:eastAsia="zh-CN"/>
-        </w:rPr>
-      </w:pPr>
-      <w:r>
-        <w:rPr>
           <w:rFonts w:ascii="Courier New" w:hAnsi="Courier New" w:cs="Courier New"/>
           <w:b/>
           <w:lang w:eastAsia="zh-CN"/>
         </w:rPr>
-        <w:t>SPECT,ProjectionAndTime,30,45 /Users/</w:t>
-      </w:r>
-      <w:proofErr w:type="spellStart"/>
+      </w:pPr>
       <w:r>
         <w:rPr>
           <w:rFonts w:ascii="Courier New" w:hAnsi="Courier New" w:cs="Courier New"/>
           <w:b/>
           <w:lang w:eastAsia="zh-CN"/>
         </w:rPr>
-        <w:t>ShiqiZhong</w:t>
-      </w:r>
-      <w:proofErr w:type="spellEnd"/>
-      <w:r>
+        <w:t>SPECT,ProjectionAndTime,30,45 /Users/ShiqiZhong/Documents/GATE-Monitor/GATE-Interactive-Monitor/</w:t>
+      </w:r>
+    </w:p>
+    <w:p>
+      <w:pPr>
         <w:rPr>
           <w:rFonts w:ascii="Courier New" w:hAnsi="Courier New" w:cs="Courier New"/>
           <w:b/>
           <w:lang w:eastAsia="zh-CN"/>
         </w:rPr>
-        <w:t>/Documents/GATE-Monitor/GATE-Interactive-Monitor/</w:t>
-      </w:r>
+      </w:pPr>
+    </w:p>
+    <w:p>
+      <w:pPr>
+        <w:rPr>
+          <w:lang w:eastAsia="zh-CN"/>
+        </w:rPr>
+      </w:pPr>
+      <w:r>
+        <w:rPr>
+          <w:lang w:eastAsia="zh-CN"/>
+        </w:rPr>
+        <w:t>SPECT,</w:t>
+      </w:r>
+      <w:r>
+        <w:rPr>
+          <w:lang w:eastAsia="zh-CN"/>
+        </w:rPr>
+        <w:t>ProjectionAndTime</w:t>
+      </w:r>
+      <w:r>
+        <w:rPr>
+          <w:lang w:eastAsia="zh-CN"/>
+        </w:rPr>
+        <w:t>,60,45</w:t>
+      </w:r>
+    </w:p>
+    <w:p>
+      <w:pPr>
+        <w:rPr>
+          <w:lang w:eastAsia="zh-CN"/>
+        </w:rPr>
+      </w:pPr>
+      <w:r>
+        <w:rPr>
+          <w:lang w:eastAsia="zh-CN"/>
+        </w:rPr>
+        <w:t>SPECT,</w:t>
+      </w:r>
+      <w:r>
+        <w:rPr>
+          <w:lang w:eastAsia="zh-CN"/>
+        </w:rPr>
+        <w:t>ProjectionAndTime</w:t>
+      </w:r>
+      <w:r>
+        <w:rPr>
+          <w:lang w:eastAsia="zh-CN"/>
+        </w:rPr>
+        <w:t>,30,30</w:t>
+      </w:r>
+    </w:p>
+    <w:p>
+      <w:pPr>
+        <w:rPr>
+          <w:lang w:eastAsia="zh-CN"/>
+        </w:rPr>
+      </w:pPr>
+    </w:p>
+    <w:p>
+      <w:pPr>
+        <w:rPr>
+          <w:lang w:eastAsia="zh-CN"/>
+        </w:rPr>
+      </w:pPr>
+      <w:r>
+        <w:rPr>
+          <w:rFonts w:hint="eastAsia"/>
+          <w:lang w:eastAsia="zh-CN"/>
+        </w:rPr>
+        <w:t>Change</w:t>
+      </w:r>
+      <w:r>
+        <w:rPr>
+          <w:lang w:eastAsia="zh-CN"/>
+        </w:rPr>
+        <w:t>:</w:t>
+      </w:r>
+    </w:p>
+    <w:p>
+      <w:pPr>
+        <w:rPr>
+          <w:lang w:eastAsia="zh-CN"/>
+        </w:rPr>
+      </w:pPr>
+      <w:r>
+        <w:rPr>
+          <w:rFonts w:hint="eastAsia"/>
+          <w:lang w:eastAsia="zh-CN"/>
+        </w:rPr>
+        <w:t xml:space="preserve"># </w:t>
+      </w:r>
+      <w:r>
+        <w:rPr>
+          <w:lang w:eastAsia="zh-CN"/>
+        </w:rPr>
+        <w:t>setSpeed</w:t>
+      </w:r>
+    </w:p>
+    <w:p>
+      <w:pPr>
+        <w:rPr>
+          <w:lang w:eastAsia="zh-CN"/>
+        </w:rPr>
+      </w:pPr>
+      <w:r>
+        <w:rPr>
+          <w:lang w:eastAsia="zh-CN"/>
+        </w:rPr>
+        <w:t>/gate/SPECThead/orbiting/setSpeed 0.1333333 deg/s</w:t>
+      </w:r>
+    </w:p>
+    <w:p>
+      <w:pPr>
+        <w:rPr>
+          <w:lang w:eastAsia="zh-CN"/>
+        </w:rPr>
+      </w:pPr>
+      <w:r>
+        <w:rPr>
+          <w:rFonts w:hint="eastAsia"/>
+          <w:lang w:eastAsia="zh-CN"/>
+        </w:rPr>
+        <w:t># setTimeSlice</w:t>
+      </w:r>
+    </w:p>
+    <w:p>
+      <w:pPr>
+        <w:rPr>
+          <w:lang w:eastAsia="zh-CN"/>
+        </w:rPr>
+      </w:pPr>
+      <w:r>
+        <w:rPr>
+          <w:lang w:eastAsia="zh-CN"/>
+        </w:rPr>
+        <w:t>/gate/application/setTimeSlice 45 s</w:t>
+      </w:r>
+    </w:p>
+    <w:p>
+      <w:pPr>
+        <w:rPr>
+          <w:lang w:eastAsia="zh-CN"/>
+        </w:rPr>
+      </w:pPr>
+      <w:r>
+        <w:rPr>
+          <w:rFonts w:hint="eastAsia"/>
+          <w:lang w:eastAsia="zh-CN"/>
+        </w:rPr>
+        <w:t># setTimeStop</w:t>
+      </w:r>
+    </w:p>
+    <w:p>
+      <w:pPr>
+        <w:rPr>
+          <w:lang w:eastAsia="zh-CN"/>
+        </w:rPr>
+      </w:pPr>
+      <w:r>
+        <w:rPr>
+          <w:lang w:eastAsia="zh-CN"/>
+        </w:rPr>
+        <w:t>/gate/application/setTimeStop 1350 s</w:t>
+      </w:r>
+    </w:p>
+    <w:p>
+      <w:pPr>
+        <w:rPr>
+          <w:lang w:eastAsia="zh-CN"/>
+        </w:rPr>
+      </w:pPr>
+    </w:p>
+    <w:p>
+      <w:pPr>
+        <w:rPr>
+          <w:lang w:eastAsia="zh-CN"/>
+        </w:rPr>
+      </w:pPr>
+      <w:r>
+        <w:rPr>
+          <w:lang w:eastAsia="zh-CN"/>
+        </w:rPr>
+        <w:t>20</w:t>
+      </w:r>
+    </w:p>
+    <w:p>
+      <w:pPr>
+        <w:rPr>
+          <w:rFonts w:hint="eastAsia"/>
+          <w:lang w:eastAsia="zh-CN"/>
+        </w:rPr>
+      </w:pPr>
+    </w:p>
+    <w:p>
+      <w:pPr>
+        <w:rPr>
+          <w:lang w:eastAsia="zh-CN"/>
+        </w:rPr>
+      </w:pPr>
+      <w:r>
+        <w:rPr>
+          <w:rFonts w:hint="eastAsia"/>
+          <w:lang w:eastAsia="zh-CN"/>
+        </w:rPr>
+        <w:t>6/</w:t>
+      </w:r>
+      <w:r>
+        <w:rPr>
+          <w:lang w:eastAsia="zh-CN"/>
+        </w:rPr>
+        <w:t>20</w:t>
+      </w:r>
+    </w:p>
+    <w:p>
+      <w:pPr>
+        <w:rPr>
+          <w:lang w:eastAsia="zh-CN"/>
+        </w:rPr>
+      </w:pPr>
+    </w:p>
+    <w:p>
+      <w:pPr>
+        <w:rPr>
+          <w:rFonts w:hint="eastAsia"/>
+          <w:lang w:eastAsia="zh-CN"/>
+        </w:rPr>
+      </w:pPr>
+    </w:p>
+    <w:p>
+      <w:pPr>
+        <w:rPr>
+          <w:lang w:eastAsia="zh-CN"/>
+        </w:rPr>
+      </w:pPr>
+      <w:r>
+        <w:rPr>
+          <w:rFonts w:hint="eastAsia"/>
+          <w:lang w:eastAsia="zh-CN"/>
+        </w:rPr>
+        <w:t>ta</w:t>
+      </w:r>
+      <w:r>
+        <w:rPr>
+          <w:lang w:eastAsia="zh-CN"/>
+        </w:rPr>
+        <w:t>sket</w:t>
+      </w:r>
+    </w:p>
+    <w:p>
+      <w:pPr>
+        <w:rPr>
+          <w:rFonts w:hint="eastAsia"/>
+          <w:lang w:eastAsia="zh-CN"/>
+        </w:rPr>
+      </w:pPr>
+    </w:p>
+    <w:p>
+      <w:pPr>
+        <w:rPr>
+          <w:rFonts w:hint="eastAsia"/>
+          <w:lang w:eastAsia="zh-CN"/>
+        </w:rPr>
+      </w:pPr>
+    </w:p>
+    <w:p>
+      <w:pPr>
+        <w:rPr>
+          <w:rFonts w:hint="eastAsia"/>
+          <w:lang w:eastAsia="zh-CN"/>
+        </w:rPr>
+      </w:pPr>
+    </w:p>
+    <w:p>
+      <w:pPr>
+        <w:rPr>
+          <w:rFonts w:hint="eastAsia"/>
+          <w:lang w:eastAsia="zh-CN"/>
+        </w:rPr>
+      </w:pPr>
       <w:bookmarkStart w:id="0" w:name="_GoBack"/>
       <w:bookmarkEnd w:id="0"/>
-    </w:p>
-    <w:p>
-      <w:pPr>
-        <w:rPr>
-          <w:rFonts w:ascii="Courier New" w:hAnsi="Courier New" w:cs="Courier New" w:hint="eastAsia"/>
-          <w:b/>
-          <w:lang w:eastAsia="zh-CN"/>
-        </w:rPr>
-      </w:pPr>
-    </w:p>
-    <w:p>
-      <w:pPr>
-        <w:rPr>
-          <w:lang w:eastAsia="zh-CN"/>
-        </w:rPr>
-      </w:pPr>
-      <w:r>
-        <w:rPr>
-          <w:lang w:eastAsia="zh-CN"/>
-        </w:rPr>
-        <w:t>SPECT,</w:t>
-      </w:r>
-      <w:r>
-        <w:rPr>
-          <w:lang w:eastAsia="zh-CN"/>
-        </w:rPr>
-        <w:t>ProjectionAndTime</w:t>
-      </w:r>
-      <w:r>
-        <w:rPr>
-          <w:lang w:eastAsia="zh-CN"/>
-        </w:rPr>
-        <w:t>,</w:t>
-      </w:r>
-      <w:r>
-        <w:rPr>
-          <w:lang w:eastAsia="zh-CN"/>
-        </w:rPr>
-        <w:t>60,45</w:t>
-      </w:r>
-    </w:p>
-    <w:p>
-      <w:pPr>
-        <w:rPr>
-          <w:lang w:eastAsia="zh-CN"/>
-        </w:rPr>
-      </w:pPr>
-      <w:r>
-        <w:rPr>
-          <w:lang w:eastAsia="zh-CN"/>
-        </w:rPr>
-        <w:t>SPECT,</w:t>
-      </w:r>
-      <w:r>
-        <w:rPr>
-          <w:lang w:eastAsia="zh-CN"/>
-        </w:rPr>
-        <w:t>ProjectionAndTime</w:t>
-      </w:r>
-      <w:r>
-        <w:rPr>
-          <w:lang w:eastAsia="zh-CN"/>
-        </w:rPr>
-        <w:t>,</w:t>
-      </w:r>
-      <w:r>
-        <w:rPr>
-          <w:lang w:eastAsia="zh-CN"/>
-        </w:rPr>
-        <w:t>30</w:t>
-      </w:r>
-      <w:r>
-        <w:rPr>
-          <w:lang w:eastAsia="zh-CN"/>
-        </w:rPr>
-        <w:t>,</w:t>
-      </w:r>
-      <w:r>
-        <w:rPr>
-          <w:lang w:eastAsia="zh-CN"/>
-        </w:rPr>
-        <w:t>30</w:t>
-      </w:r>
-    </w:p>
-    <w:p>
-      <w:pPr>
-        <w:rPr>
-          <w:rFonts w:hint="eastAsia"/>
-          <w:lang w:eastAsia="zh-CN"/>
-        </w:rPr>
-      </w:pPr>
-    </w:p>
-    <w:p>
-      <w:pPr>
-        <w:rPr>
-          <w:lang w:eastAsia="zh-CN"/>
-        </w:rPr>
-      </w:pPr>
-      <w:r>
-        <w:rPr>
-          <w:rFonts w:hint="eastAsia"/>
-          <w:lang w:eastAsia="zh-CN"/>
-        </w:rPr>
-        <w:t>Change</w:t>
-      </w:r>
-      <w:r>
-        <w:rPr>
-          <w:lang w:eastAsia="zh-CN"/>
-        </w:rPr>
-        <w:t>:</w:t>
-      </w:r>
-    </w:p>
-    <w:p>
-      <w:pPr>
-        <w:rPr>
-          <w:rFonts w:hint="eastAsia"/>
-          <w:lang w:eastAsia="zh-CN"/>
-        </w:rPr>
-      </w:pPr>
-      <w:r>
-        <w:rPr>
-          <w:rFonts w:hint="eastAsia"/>
-          <w:lang w:eastAsia="zh-CN"/>
-        </w:rPr>
-        <w:t xml:space="preserve"># </w:t>
-      </w:r>
-      <w:proofErr w:type="spellStart"/>
-      <w:r>
-        <w:rPr>
-          <w:lang w:eastAsia="zh-CN"/>
-        </w:rPr>
-        <w:t>setSpeed</w:t>
-      </w:r>
-      <w:proofErr w:type="spellEnd"/>
-    </w:p>
-    <w:p>
-      <w:pPr>
-        <w:rPr>
-          <w:lang w:eastAsia="zh-CN"/>
-        </w:rPr>
-      </w:pPr>
-      <w:r>
-        <w:rPr>
-          <w:lang w:eastAsia="zh-CN"/>
-        </w:rPr>
-        <w:t>/gate/</w:t>
-      </w:r>
-      <w:proofErr w:type="spellStart"/>
-      <w:r>
-        <w:rPr>
-          <w:lang w:eastAsia="zh-CN"/>
-        </w:rPr>
-        <w:t>SPECThead</w:t>
-      </w:r>
-      <w:proofErr w:type="spellEnd"/>
-      <w:r>
-        <w:rPr>
-          <w:lang w:eastAsia="zh-CN"/>
-        </w:rPr>
-        <w:t>/orbiting/</w:t>
-      </w:r>
-      <w:proofErr w:type="spellStart"/>
-      <w:r>
-        <w:rPr>
-          <w:lang w:eastAsia="zh-CN"/>
-        </w:rPr>
-        <w:t>setSpeed</w:t>
-      </w:r>
-      <w:proofErr w:type="spellEnd"/>
-      <w:r>
-        <w:rPr>
-          <w:lang w:eastAsia="zh-CN"/>
-        </w:rPr>
-        <w:t xml:space="preserve"> 0.1333333 </w:t>
-      </w:r>
-      <w:proofErr w:type="spellStart"/>
-      <w:r>
-        <w:rPr>
-          <w:lang w:eastAsia="zh-CN"/>
-        </w:rPr>
-        <w:t>deg</w:t>
-      </w:r>
-      <w:proofErr w:type="spellEnd"/>
-      <w:r>
-        <w:rPr>
-          <w:lang w:eastAsia="zh-CN"/>
-        </w:rPr>
-        <w:t>/s</w:t>
-      </w:r>
-    </w:p>
-    <w:p>
-      <w:pPr>
-        <w:rPr>
-          <w:rFonts w:hint="eastAsia"/>
-          <w:lang w:eastAsia="zh-CN"/>
-        </w:rPr>
-      </w:pPr>
-      <w:r>
-        <w:rPr>
-          <w:rFonts w:hint="eastAsia"/>
-          <w:lang w:eastAsia="zh-CN"/>
-        </w:rPr>
-        <w:t xml:space="preserve"># </w:t>
-      </w:r>
-      <w:proofErr w:type="spellStart"/>
-      <w:r>
-        <w:rPr>
-          <w:rFonts w:hint="eastAsia"/>
-          <w:lang w:eastAsia="zh-CN"/>
-        </w:rPr>
-        <w:t>setTimeSlice</w:t>
-      </w:r>
-      <w:proofErr w:type="spellEnd"/>
-    </w:p>
-    <w:p>
-      <w:pPr>
-        <w:rPr>
-          <w:lang w:eastAsia="zh-CN"/>
-        </w:rPr>
-      </w:pPr>
-      <w:r>
-        <w:rPr>
-          <w:lang w:eastAsia="zh-CN"/>
-        </w:rPr>
-        <w:t>/gate/application/</w:t>
-      </w:r>
-      <w:proofErr w:type="spellStart"/>
-      <w:r>
-        <w:rPr>
-          <w:lang w:eastAsia="zh-CN"/>
-        </w:rPr>
-        <w:t>setTimeSlice</w:t>
-      </w:r>
-      <w:proofErr w:type="spellEnd"/>
-      <w:r>
-        <w:rPr>
-          <w:lang w:eastAsia="zh-CN"/>
-        </w:rPr>
-        <w:t xml:space="preserve"> 45 s</w:t>
-      </w:r>
-    </w:p>
-    <w:p>
-      <w:pPr>
-        <w:rPr>
-          <w:lang w:eastAsia="zh-CN"/>
-        </w:rPr>
-      </w:pPr>
-      <w:r>
-        <w:rPr>
-          <w:rFonts w:hint="eastAsia"/>
-          <w:lang w:eastAsia="zh-CN"/>
-        </w:rPr>
-        <w:t xml:space="preserve"># </w:t>
-      </w:r>
-      <w:proofErr w:type="spellStart"/>
-      <w:r>
-        <w:rPr>
-          <w:rFonts w:hint="eastAsia"/>
-          <w:lang w:eastAsia="zh-CN"/>
-        </w:rPr>
-        <w:t>setTimeStop</w:t>
-      </w:r>
-      <w:proofErr w:type="spellEnd"/>
-    </w:p>
-    <w:p>
-      <w:pPr>
-        <w:rPr>
-          <w:lang w:eastAsia="zh-CN"/>
-        </w:rPr>
-      </w:pPr>
-      <w:r>
-        <w:rPr>
-          <w:lang w:eastAsia="zh-CN"/>
-        </w:rPr>
-        <w:t>/gate/application/</w:t>
-      </w:r>
-      <w:proofErr w:type="spellStart"/>
-      <w:r>
-        <w:rPr>
-          <w:lang w:eastAsia="zh-CN"/>
-        </w:rPr>
-        <w:t>setTimeStop</w:t>
-      </w:r>
-      <w:proofErr w:type="spellEnd"/>
-      <w:r>
-        <w:rPr>
-          <w:lang w:eastAsia="zh-CN"/>
-        </w:rPr>
-        <w:t xml:space="preserve"> 1350 s</w:t>
-      </w:r>
-    </w:p>
-    <w:p>
-      <w:pPr>
-        <w:rPr>
-          <w:rFonts w:hint="eastAsia"/>
-          <w:lang w:eastAsia="zh-CN"/>
-        </w:rPr>
-      </w:pPr>
     </w:p>
     <w:sectPr>
       <w:pgSz w:w="12240" w:h="15840"/>

</xml_diff>

<commit_message>
Add the Split function for multi-cores computation
</commit_message>
<xml_diff>
--- a/Note for matching Simulations with Configuration files.docx
+++ b/Note for matching Simulations with Configuration files.docx
@@ -92,7 +92,21 @@
         <w:rPr>
           <w:lang w:eastAsia="zh-CN"/>
         </w:rPr>
-        <w:t>old two templates(mostly the same), I created a new template named SPECT.mac</w:t>
+        <w:t xml:space="preserve">old two </w:t>
+      </w:r>
+      <w:proofErr w:type="gramStart"/>
+      <w:r>
+        <w:rPr>
+          <w:lang w:eastAsia="zh-CN"/>
+        </w:rPr>
+        <w:t>templates(</w:t>
+      </w:r>
+      <w:proofErr w:type="gramEnd"/>
+      <w:r>
+        <w:rPr>
+          <w:lang w:eastAsia="zh-CN"/>
+        </w:rPr>
+        <w:t>mostly the same), I created a new template named SPECT.mac</w:t>
       </w:r>
     </w:p>
     <w:p>
@@ -116,8 +130,16 @@
         <w:rPr>
           <w:lang w:eastAsia="zh-CN"/>
         </w:rPr>
-        <w:t>Send from simulation.php to updateconf.php</w:t>
-      </w:r>
+        <w:t xml:space="preserve">Send from simulation.php to </w:t>
+      </w:r>
+      <w:proofErr w:type="spellStart"/>
+      <w:r>
+        <w:rPr>
+          <w:lang w:eastAsia="zh-CN"/>
+        </w:rPr>
+        <w:t>updateconf.php</w:t>
+      </w:r>
+      <w:proofErr w:type="spellEnd"/>
     </w:p>
     <w:p>
       <w:pPr>
@@ -187,11 +209,19 @@
           <w:lang w:eastAsia="zh-CN"/>
         </w:rPr>
       </w:pPr>
-      <w:r>
-        <w:rPr>
-          <w:lang w:eastAsia="zh-CN"/>
-        </w:rPr>
-        <w:t>SPECT,Collimator_type,1MGP10.mac</w:t>
+      <w:proofErr w:type="gramStart"/>
+      <w:r>
+        <w:rPr>
+          <w:lang w:eastAsia="zh-CN"/>
+        </w:rPr>
+        <w:t>SPECT,Collimator</w:t>
+      </w:r>
+      <w:proofErr w:type="gramEnd"/>
+      <w:r>
+        <w:rPr>
+          <w:lang w:eastAsia="zh-CN"/>
+        </w:rPr>
+        <w:t>_type,1MGP10.mac</w:t>
       </w:r>
     </w:p>
     <w:p>
@@ -466,6 +496,7 @@
           <w:lang w:eastAsia="zh-CN"/>
         </w:rPr>
       </w:pPr>
+      <w:proofErr w:type="gramStart"/>
       <w:r>
         <w:rPr>
           <w:lang w:eastAsia="zh-CN"/>
@@ -482,7 +513,14 @@
         <w:rPr>
           <w:lang w:eastAsia="zh-CN"/>
         </w:rPr>
-        <w:t>Radius_of_rotation</w:t>
+        <w:t>Radius</w:t>
+      </w:r>
+      <w:proofErr w:type="gramEnd"/>
+      <w:r>
+        <w:rPr>
+          <w:lang w:eastAsia="zh-CN"/>
+        </w:rPr>
+        <w:t>_of_rotation</w:t>
       </w:r>
       <w:r>
         <w:rPr>
@@ -528,7 +566,43 @@
         <w:rPr>
           <w:lang w:eastAsia="zh-CN"/>
         </w:rPr>
-        <w:t xml:space="preserve">/gate/SPECThead/placement/setTranslation  127.5 0. 0. mm </w:t>
+        <w:t>/gate/</w:t>
+      </w:r>
+      <w:proofErr w:type="spellStart"/>
+      <w:r>
+        <w:rPr>
+          <w:lang w:eastAsia="zh-CN"/>
+        </w:rPr>
+        <w:t>SPECThead</w:t>
+      </w:r>
+      <w:proofErr w:type="spellEnd"/>
+      <w:r>
+        <w:rPr>
+          <w:lang w:eastAsia="zh-CN"/>
+        </w:rPr>
+        <w:t>/placement/</w:t>
+      </w:r>
+      <w:proofErr w:type="spellStart"/>
+      <w:proofErr w:type="gramStart"/>
+      <w:r>
+        <w:rPr>
+          <w:lang w:eastAsia="zh-CN"/>
+        </w:rPr>
+        <w:t>setTranslation</w:t>
+      </w:r>
+      <w:proofErr w:type="spellEnd"/>
+      <w:r>
+        <w:rPr>
+          <w:lang w:eastAsia="zh-CN"/>
+        </w:rPr>
+        <w:t xml:space="preserve">  127.5</w:t>
+      </w:r>
+      <w:proofErr w:type="gramEnd"/>
+      <w:r>
+        <w:rPr>
+          <w:lang w:eastAsia="zh-CN"/>
+        </w:rPr>
+        <w:t xml:space="preserve"> 0. 0. mm </w:t>
       </w:r>
     </w:p>
     <w:p>
@@ -584,7 +658,35 @@
         <w:rPr>
           <w:lang w:eastAsia="zh-CN"/>
         </w:rPr>
-        <w:t>/gate/SPECThead/placement/setTranslation 123.5 0. 0. mm</w:t>
+        <w:t>/gate/</w:t>
+      </w:r>
+      <w:proofErr w:type="spellStart"/>
+      <w:r>
+        <w:rPr>
+          <w:lang w:eastAsia="zh-CN"/>
+        </w:rPr>
+        <w:t>SPECThead</w:t>
+      </w:r>
+      <w:proofErr w:type="spellEnd"/>
+      <w:r>
+        <w:rPr>
+          <w:lang w:eastAsia="zh-CN"/>
+        </w:rPr>
+        <w:t>/placement/</w:t>
+      </w:r>
+      <w:proofErr w:type="spellStart"/>
+      <w:r>
+        <w:rPr>
+          <w:lang w:eastAsia="zh-CN"/>
+        </w:rPr>
+        <w:t>setTranslation</w:t>
+      </w:r>
+      <w:proofErr w:type="spellEnd"/>
+      <w:r>
+        <w:rPr>
+          <w:lang w:eastAsia="zh-CN"/>
+        </w:rPr>
+        <w:t xml:space="preserve"> 123.5 0. 0. mm</w:t>
       </w:r>
     </w:p>
     <w:p>
@@ -611,7 +713,43 @@
         <w:rPr>
           <w:lang w:eastAsia="zh-CN"/>
         </w:rPr>
-        <w:t>/gate/SPECThead/placement/setTranslation  127.5 0. 0. mm</w:t>
+        <w:t>/gate/</w:t>
+      </w:r>
+      <w:proofErr w:type="spellStart"/>
+      <w:r>
+        <w:rPr>
+          <w:lang w:eastAsia="zh-CN"/>
+        </w:rPr>
+        <w:t>SPECThead</w:t>
+      </w:r>
+      <w:proofErr w:type="spellEnd"/>
+      <w:r>
+        <w:rPr>
+          <w:lang w:eastAsia="zh-CN"/>
+        </w:rPr>
+        <w:t>/placement/</w:t>
+      </w:r>
+      <w:proofErr w:type="spellStart"/>
+      <w:proofErr w:type="gramStart"/>
+      <w:r>
+        <w:rPr>
+          <w:lang w:eastAsia="zh-CN"/>
+        </w:rPr>
+        <w:t>setTranslation</w:t>
+      </w:r>
+      <w:proofErr w:type="spellEnd"/>
+      <w:r>
+        <w:rPr>
+          <w:lang w:eastAsia="zh-CN"/>
+        </w:rPr>
+        <w:t xml:space="preserve">  127.5</w:t>
+      </w:r>
+      <w:proofErr w:type="gramEnd"/>
+      <w:r>
+        <w:rPr>
+          <w:lang w:eastAsia="zh-CN"/>
+        </w:rPr>
+        <w:t xml:space="preserve"> 0. 0. mm</w:t>
       </w:r>
     </w:p>
     <w:p>
@@ -637,7 +775,35 @@
         <w:rPr>
           <w:lang w:eastAsia="zh-CN"/>
         </w:rPr>
-        <w:t xml:space="preserve">/gate/SPECThead/placement/setTranslation 457.5 0. 0. </w:t>
+        <w:t>/gate/</w:t>
+      </w:r>
+      <w:proofErr w:type="spellStart"/>
+      <w:r>
+        <w:rPr>
+          <w:lang w:eastAsia="zh-CN"/>
+        </w:rPr>
+        <w:t>SPECThead</w:t>
+      </w:r>
+      <w:proofErr w:type="spellEnd"/>
+      <w:r>
+        <w:rPr>
+          <w:lang w:eastAsia="zh-CN"/>
+        </w:rPr>
+        <w:t>/placement/</w:t>
+      </w:r>
+      <w:proofErr w:type="spellStart"/>
+      <w:r>
+        <w:rPr>
+          <w:lang w:eastAsia="zh-CN"/>
+        </w:rPr>
+        <w:t>setTranslation</w:t>
+      </w:r>
+      <w:proofErr w:type="spellEnd"/>
+      <w:r>
+        <w:rPr>
+          <w:lang w:eastAsia="zh-CN"/>
+        </w:rPr>
+        <w:t xml:space="preserve"> 457.5 0. 0. </w:t>
       </w:r>
       <w:r>
         <w:rPr>
@@ -734,6 +900,7 @@
           <w:lang w:eastAsia="zh-CN"/>
         </w:rPr>
       </w:pPr>
+      <w:proofErr w:type="gramStart"/>
       <w:r>
         <w:rPr>
           <w:lang w:eastAsia="zh-CN"/>
@@ -752,6 +919,7 @@
         </w:rPr>
         <w:t>Isotope</w:t>
       </w:r>
+      <w:proofErr w:type="gramEnd"/>
       <w:r>
         <w:rPr>
           <w:lang w:eastAsia="zh-CN"/>
@@ -973,30 +1141,59 @@
           <w:lang w:eastAsia="zh-CN"/>
         </w:rPr>
       </w:pPr>
+      <w:proofErr w:type="gramStart"/>
       <w:r>
         <w:rPr>
           <w:rFonts w:ascii="Courier New" w:hAnsi="Courier New" w:cs="Courier New"/>
           <w:b/>
           <w:lang w:eastAsia="zh-CN"/>
         </w:rPr>
-        <w:t>SPECT,ProjectionAndTime,30,45 /Users/ShiqiZhong/Documents/GATE-Monitor/GATE-Interactive-Monitor/</w:t>
-      </w:r>
-    </w:p>
-    <w:p>
-      <w:pPr>
+        <w:t>SPECT,ProjectionAndTime</w:t>
+      </w:r>
+      <w:proofErr w:type="gramEnd"/>
+      <w:r>
         <w:rPr>
           <w:rFonts w:ascii="Courier New" w:hAnsi="Courier New" w:cs="Courier New"/>
           <w:b/>
           <w:lang w:eastAsia="zh-CN"/>
         </w:rPr>
-      </w:pPr>
-    </w:p>
-    <w:p>
-      <w:pPr>
-        <w:rPr>
-          <w:lang w:eastAsia="zh-CN"/>
-        </w:rPr>
-      </w:pPr>
+        <w:t>,30,45 /Users/</w:t>
+      </w:r>
+      <w:proofErr w:type="spellStart"/>
+      <w:r>
+        <w:rPr>
+          <w:rFonts w:ascii="Courier New" w:hAnsi="Courier New" w:cs="Courier New"/>
+          <w:b/>
+          <w:lang w:eastAsia="zh-CN"/>
+        </w:rPr>
+        <w:t>ShiqiZhong</w:t>
+      </w:r>
+      <w:proofErr w:type="spellEnd"/>
+      <w:r>
+        <w:rPr>
+          <w:rFonts w:ascii="Courier New" w:hAnsi="Courier New" w:cs="Courier New"/>
+          <w:b/>
+          <w:lang w:eastAsia="zh-CN"/>
+        </w:rPr>
+        <w:t>/Documents/GATE-Monitor/GATE-Interactive-Monitor/</w:t>
+      </w:r>
+    </w:p>
+    <w:p>
+      <w:pPr>
+        <w:rPr>
+          <w:rFonts w:ascii="Courier New" w:hAnsi="Courier New" w:cs="Courier New"/>
+          <w:b/>
+          <w:lang w:eastAsia="zh-CN"/>
+        </w:rPr>
+      </w:pPr>
+    </w:p>
+    <w:p>
+      <w:pPr>
+        <w:rPr>
+          <w:lang w:eastAsia="zh-CN"/>
+        </w:rPr>
+      </w:pPr>
+      <w:proofErr w:type="gramStart"/>
       <w:r>
         <w:rPr>
           <w:lang w:eastAsia="zh-CN"/>
@@ -1009,6 +1206,7 @@
         </w:rPr>
         <w:t>ProjectionAndTime</w:t>
       </w:r>
+      <w:proofErr w:type="gramEnd"/>
       <w:r>
         <w:rPr>
           <w:lang w:eastAsia="zh-CN"/>
@@ -1022,6 +1220,7 @@
           <w:lang w:eastAsia="zh-CN"/>
         </w:rPr>
       </w:pPr>
+      <w:proofErr w:type="gramStart"/>
       <w:r>
         <w:rPr>
           <w:lang w:eastAsia="zh-CN"/>
@@ -1034,6 +1233,7 @@
         </w:rPr>
         <w:t>ProjectionAndTime</w:t>
       </w:r>
+      <w:proofErr w:type="gramEnd"/>
       <w:r>
         <w:rPr>
           <w:lang w:eastAsia="zh-CN"/>
@@ -1081,24 +1281,68 @@
         </w:rPr>
         <w:t xml:space="preserve"># </w:t>
       </w:r>
+      <w:proofErr w:type="spellStart"/>
       <w:r>
         <w:rPr>
           <w:lang w:eastAsia="zh-CN"/>
         </w:rPr>
         <w:t>setSpeed</w:t>
       </w:r>
-    </w:p>
-    <w:p>
-      <w:pPr>
-        <w:rPr>
-          <w:lang w:eastAsia="zh-CN"/>
-        </w:rPr>
-      </w:pPr>
-      <w:r>
-        <w:rPr>
-          <w:lang w:eastAsia="zh-CN"/>
-        </w:rPr>
-        <w:t>/gate/SPECThead/orbiting/setSpeed 0.1333333 deg/s</w:t>
+      <w:proofErr w:type="spellEnd"/>
+    </w:p>
+    <w:p>
+      <w:pPr>
+        <w:rPr>
+          <w:lang w:eastAsia="zh-CN"/>
+        </w:rPr>
+      </w:pPr>
+      <w:r>
+        <w:rPr>
+          <w:lang w:eastAsia="zh-CN"/>
+        </w:rPr>
+        <w:t>/gate/</w:t>
+      </w:r>
+      <w:proofErr w:type="spellStart"/>
+      <w:r>
+        <w:rPr>
+          <w:lang w:eastAsia="zh-CN"/>
+        </w:rPr>
+        <w:t>SPECThead</w:t>
+      </w:r>
+      <w:proofErr w:type="spellEnd"/>
+      <w:r>
+        <w:rPr>
+          <w:lang w:eastAsia="zh-CN"/>
+        </w:rPr>
+        <w:t>/orbiting/</w:t>
+      </w:r>
+      <w:proofErr w:type="spellStart"/>
+      <w:r>
+        <w:rPr>
+          <w:lang w:eastAsia="zh-CN"/>
+        </w:rPr>
+        <w:t>setSpeed</w:t>
+      </w:r>
+      <w:proofErr w:type="spellEnd"/>
+      <w:r>
+        <w:rPr>
+          <w:lang w:eastAsia="zh-CN"/>
+        </w:rPr>
+        <w:t xml:space="preserve"> 0.1333333 </w:t>
+      </w:r>
+      <w:proofErr w:type="spellStart"/>
+      <w:r>
+        <w:rPr>
+          <w:lang w:eastAsia="zh-CN"/>
+        </w:rPr>
+        <w:t>deg</w:t>
+      </w:r>
+      <w:proofErr w:type="spellEnd"/>
+      <w:r>
+        <w:rPr>
+          <w:lang w:eastAsia="zh-CN"/>
+        </w:rPr>
+        <w:t>/s</w:t>
       </w:r>
     </w:p>
     <w:p>
@@ -1112,155 +1356,94 @@
           <w:rFonts w:hint="eastAsia"/>
           <w:lang w:eastAsia="zh-CN"/>
         </w:rPr>
-        <w:t># setTimeSlice</w:t>
-      </w:r>
-    </w:p>
-    <w:p>
-      <w:pPr>
-        <w:rPr>
-          <w:lang w:eastAsia="zh-CN"/>
-        </w:rPr>
-      </w:pPr>
-      <w:r>
-        <w:rPr>
-          <w:lang w:eastAsia="zh-CN"/>
-        </w:rPr>
-        <w:t>/gate/application/setTimeSlice 45 s</w:t>
-      </w:r>
-    </w:p>
-    <w:p>
-      <w:pPr>
-        <w:rPr>
-          <w:lang w:eastAsia="zh-CN"/>
-        </w:rPr>
-      </w:pPr>
+        <w:t xml:space="preserve"># </w:t>
+      </w:r>
+      <w:proofErr w:type="spellStart"/>
       <w:r>
         <w:rPr>
           <w:rFonts w:hint="eastAsia"/>
           <w:lang w:eastAsia="zh-CN"/>
         </w:rPr>
-        <w:t># setTimeStop</w:t>
-      </w:r>
-    </w:p>
-    <w:p>
-      <w:pPr>
-        <w:rPr>
-          <w:lang w:eastAsia="zh-CN"/>
-        </w:rPr>
-      </w:pPr>
-      <w:r>
-        <w:rPr>
-          <w:lang w:eastAsia="zh-CN"/>
-        </w:rPr>
-        <w:t>/gate/application/setTimeStop 1350 s</w:t>
-      </w:r>
-    </w:p>
-    <w:p>
-      <w:pPr>
-        <w:rPr>
-          <w:lang w:eastAsia="zh-CN"/>
-        </w:rPr>
-      </w:pPr>
-    </w:p>
-    <w:p>
-      <w:pPr>
-        <w:rPr>
-          <w:lang w:eastAsia="zh-CN"/>
-        </w:rPr>
-      </w:pPr>
-      <w:r>
-        <w:rPr>
-          <w:lang w:eastAsia="zh-CN"/>
-        </w:rPr>
-        <w:t>20</w:t>
-      </w:r>
-    </w:p>
-    <w:p>
-      <w:pPr>
+        <w:t>setTimeSlice</w:t>
+      </w:r>
+      <w:proofErr w:type="spellEnd"/>
+    </w:p>
+    <w:p>
+      <w:pPr>
+        <w:rPr>
+          <w:lang w:eastAsia="zh-CN"/>
+        </w:rPr>
+      </w:pPr>
+      <w:r>
+        <w:rPr>
+          <w:lang w:eastAsia="zh-CN"/>
+        </w:rPr>
+        <w:t>/gate/application/</w:t>
+      </w:r>
+      <w:proofErr w:type="spellStart"/>
+      <w:r>
+        <w:rPr>
+          <w:lang w:eastAsia="zh-CN"/>
+        </w:rPr>
+        <w:t>setTimeSlice</w:t>
+      </w:r>
+      <w:proofErr w:type="spellEnd"/>
+      <w:r>
+        <w:rPr>
+          <w:lang w:eastAsia="zh-CN"/>
+        </w:rPr>
+        <w:t xml:space="preserve"> 45 s</w:t>
+      </w:r>
+    </w:p>
+    <w:p>
+      <w:pPr>
+        <w:rPr>
+          <w:lang w:eastAsia="zh-CN"/>
+        </w:rPr>
+      </w:pPr>
+      <w:r>
         <w:rPr>
           <w:rFonts w:hint="eastAsia"/>
           <w:lang w:eastAsia="zh-CN"/>
         </w:rPr>
-      </w:pPr>
-    </w:p>
-    <w:p>
-      <w:pPr>
-        <w:rPr>
-          <w:lang w:eastAsia="zh-CN"/>
-        </w:rPr>
-      </w:pPr>
+        <w:t xml:space="preserve"># </w:t>
+      </w:r>
+      <w:proofErr w:type="spellStart"/>
       <w:r>
         <w:rPr>
           <w:rFonts w:hint="eastAsia"/>
           <w:lang w:eastAsia="zh-CN"/>
         </w:rPr>
-        <w:t>6/</w:t>
-      </w:r>
-      <w:r>
-        <w:rPr>
-          <w:lang w:eastAsia="zh-CN"/>
-        </w:rPr>
-        <w:t>20</w:t>
-      </w:r>
-    </w:p>
-    <w:p>
-      <w:pPr>
-        <w:rPr>
-          <w:lang w:eastAsia="zh-CN"/>
-        </w:rPr>
-      </w:pPr>
-    </w:p>
-    <w:p>
-      <w:pPr>
-        <w:rPr>
-          <w:rFonts w:hint="eastAsia"/>
-          <w:lang w:eastAsia="zh-CN"/>
-        </w:rPr>
-      </w:pPr>
-    </w:p>
-    <w:p>
-      <w:pPr>
-        <w:rPr>
-          <w:lang w:eastAsia="zh-CN"/>
-        </w:rPr>
-      </w:pPr>
-      <w:r>
-        <w:rPr>
-          <w:rFonts w:hint="eastAsia"/>
-          <w:lang w:eastAsia="zh-CN"/>
-        </w:rPr>
-        <w:t>ta</w:t>
-      </w:r>
-      <w:r>
-        <w:rPr>
-          <w:lang w:eastAsia="zh-CN"/>
-        </w:rPr>
-        <w:t>sket</w:t>
-      </w:r>
-    </w:p>
-    <w:p>
-      <w:pPr>
-        <w:rPr>
-          <w:rFonts w:hint="eastAsia"/>
-          <w:lang w:eastAsia="zh-CN"/>
-        </w:rPr>
-      </w:pPr>
-    </w:p>
-    <w:p>
-      <w:pPr>
-        <w:rPr>
-          <w:rFonts w:hint="eastAsia"/>
-          <w:lang w:eastAsia="zh-CN"/>
-        </w:rPr>
-      </w:pPr>
-    </w:p>
-    <w:p>
-      <w:pPr>
-        <w:rPr>
-          <w:rFonts w:hint="eastAsia"/>
-          <w:lang w:eastAsia="zh-CN"/>
-        </w:rPr>
-      </w:pPr>
+        <w:t>setTimeStop</w:t>
+      </w:r>
+      <w:proofErr w:type="spellEnd"/>
+    </w:p>
+    <w:p>
+      <w:pPr>
+        <w:rPr>
+          <w:lang w:eastAsia="zh-CN"/>
+        </w:rPr>
+      </w:pPr>
+      <w:r>
+        <w:rPr>
+          <w:lang w:eastAsia="zh-CN"/>
+        </w:rPr>
+        <w:t>/gate/application/</w:t>
+      </w:r>
+      <w:proofErr w:type="spellStart"/>
+      <w:r>
+        <w:rPr>
+          <w:lang w:eastAsia="zh-CN"/>
+        </w:rPr>
+        <w:t>setTimeStop</w:t>
+      </w:r>
+      <w:proofErr w:type="spellEnd"/>
+      <w:r>
+        <w:rPr>
+          <w:lang w:eastAsia="zh-CN"/>
+        </w:rPr>
+        <w:t xml:space="preserve"> 1350 s</w:t>
+      </w:r>
     </w:p>
     <w:p>
       <w:pPr>

</xml_diff>